<commit_message>
Made GS corrections to cover letter.
</commit_message>
<xml_diff>
--- a/Submissions/4-TheEnergyJournal-Split/TEJ_Cover_Letter_2023_01_07.docx
+++ b/Submissions/4-TheEnergyJournal-Split/TEJ_Cover_Letter_2023_01_07.docx
@@ -2403,7 +2403,29 @@
           <w:szCs w:val="24"/>
           <w:lang w:val="en-GB"/>
         </w:rPr>
-        <w:t>CONNECTION TO THE ENERGY JOURNAL AND THEIR AUDIENCE</w:t>
+        <w:t xml:space="preserve">CONNECTION TO THE ENERGY JOURNAL AND </w:t>
+      </w:r>
+      <w:r>
+        <w:rPr>
+          <w:rFonts w:ascii="Georgia" w:hAnsi="Georgia"/>
+          <w:i/>
+          <w:color w:val="auto"/>
+          <w:sz w:val="24"/>
+          <w:szCs w:val="24"/>
+          <w:lang w:val="en-GB"/>
+        </w:rPr>
+        <w:t>ITS</w:t>
+      </w:r>
+      <w:r>
+        <w:rPr>
+          <w:rFonts w:ascii="Georgia" w:hAnsi="Georgia"/>
+          <w:i/>
+          <w:color w:val="auto"/>
+          <w:sz w:val="24"/>
+          <w:szCs w:val="24"/>
+          <w:lang w:val="en-GB"/>
+        </w:rPr>
+        <w:t xml:space="preserve"> AUDIENCE</w:t>
       </w:r>
     </w:p>
     <w:p>
@@ -5252,7 +5274,28 @@
           <w:rFonts w:ascii="Georgia" w:hAnsi="Georgia"/>
           <w:lang w:val="en-GB"/>
         </w:rPr>
-        <w:t xml:space="preserve"> First, we provide the R packages and links for the reader. Second, we </w:t>
+        <w:t xml:space="preserve"> First, we provide the R packages and </w:t>
+      </w:r>
+      <w:r>
+        <w:rPr>
+          <w:rFonts w:ascii="Georgia" w:hAnsi="Georgia"/>
+          <w:lang w:val="en-GB"/>
+        </w:rPr>
+        <w:t>hyperlinks to GitHub repositories</w:t>
+      </w:r>
+      <w:r>
+        <w:rPr>
+          <w:rFonts w:ascii="Georgia" w:hAnsi="Georgia"/>
+          <w:lang w:val="en-GB"/>
+        </w:rPr>
+        <w:t xml:space="preserve"> and documentation</w:t>
+      </w:r>
+      <w:r>
+        <w:rPr>
+          <w:rFonts w:ascii="Georgia" w:hAnsi="Georgia"/>
+          <w:lang w:val="en-GB"/>
+        </w:rPr>
+        <w:t xml:space="preserve"> for the reader. Second, we </w:t>
       </w:r>
       <w:r>
         <w:rPr>

</xml_diff>

<commit_message>
Updates to cover letter.
</commit_message>
<xml_diff>
--- a/Submissions/4-TheEnergyJournal-Split/TEJ_Cover_Letter_2023_01_07.docx
+++ b/Submissions/4-TheEnergyJournal-Split/TEJ_Cover_Letter_2023_01_07.docx
@@ -383,7 +383,15 @@
           <w:rFonts w:ascii="Georgia" w:hAnsi="Georgia"/>
           <w:lang w:val="en-GB"/>
         </w:rPr>
-        <w:t xml:space="preserve">Matthew K. Heun </w:t>
+        <w:t xml:space="preserve">Matthew K. </w:t>
+      </w:r>
+      <w:proofErr w:type="spellStart"/>
+      <w:r>
+        <w:rPr>
+          <w:rFonts w:ascii="Georgia" w:hAnsi="Georgia"/>
+          <w:lang w:val="en-GB"/>
+        </w:rPr>
+        <w:t>Heun</w:t>
       </w:r>
       <w:r>
         <w:rPr>
@@ -391,36 +399,56 @@
           <w:vertAlign w:val="superscript"/>
           <w:lang w:val="en-GB"/>
         </w:rPr>
-        <w:t>a*</w:t>
-      </w:r>
-      <w:r>
-        <w:rPr>
-          <w:rFonts w:ascii="Georgia" w:hAnsi="Georgia"/>
-          <w:lang w:val="en-GB"/>
-        </w:rPr>
-        <w:t xml:space="preserve">, Gregor Semieniuk </w:t>
-      </w:r>
+        <w:t>a</w:t>
+      </w:r>
+      <w:proofErr w:type="spellEnd"/>
       <w:r>
         <w:rPr>
           <w:rFonts w:ascii="Georgia" w:hAnsi="Georgia"/>
           <w:vertAlign w:val="superscript"/>
           <w:lang w:val="en-GB"/>
         </w:rPr>
+        <w:t>*</w:t>
+      </w:r>
+      <w:r>
+        <w:rPr>
+          <w:rFonts w:ascii="Georgia" w:hAnsi="Georgia"/>
+          <w:lang w:val="en-GB"/>
+        </w:rPr>
+        <w:t xml:space="preserve">, Gregor </w:t>
+      </w:r>
+      <w:proofErr w:type="spellStart"/>
+      <w:r>
+        <w:rPr>
+          <w:rFonts w:ascii="Georgia" w:hAnsi="Georgia"/>
+          <w:lang w:val="en-GB"/>
+        </w:rPr>
+        <w:t>Semieniuk</w:t>
+      </w:r>
+      <w:r>
+        <w:rPr>
+          <w:rFonts w:ascii="Georgia" w:hAnsi="Georgia"/>
+          <w:vertAlign w:val="superscript"/>
+          <w:lang w:val="en-GB"/>
+        </w:rPr>
         <w:t>b</w:t>
       </w:r>
-      <w:r>
-        <w:rPr>
-          <w:rFonts w:ascii="Georgia" w:hAnsi="Georgia"/>
-          <w:lang w:val="en-GB"/>
-        </w:rPr>
-        <w:t>, Paul E. Brockway</w:t>
-      </w:r>
-      <w:r>
-        <w:rPr>
-          <w:rFonts w:ascii="Georgia" w:hAnsi="Georgia"/>
-          <w:lang w:val="en-GB"/>
-        </w:rPr>
-        <w:t xml:space="preserve"> </w:t>
+      <w:proofErr w:type="spellEnd"/>
+      <w:r>
+        <w:rPr>
+          <w:rFonts w:ascii="Georgia" w:hAnsi="Georgia"/>
+          <w:lang w:val="en-GB"/>
+        </w:rPr>
+        <w:t xml:space="preserve">, Paul E. </w:t>
+      </w:r>
+      <w:proofErr w:type="spellStart"/>
+      <w:proofErr w:type="gramStart"/>
+      <w:r>
+        <w:rPr>
+          <w:rFonts w:ascii="Georgia" w:hAnsi="Georgia"/>
+          <w:lang w:val="en-GB"/>
+        </w:rPr>
+        <w:t>Brockway</w:t>
       </w:r>
       <w:r>
         <w:rPr>
@@ -430,6 +458,7 @@
         </w:rPr>
         <w:t>c</w:t>
       </w:r>
+      <w:proofErr w:type="spellEnd"/>
       <w:r>
         <w:rPr>
           <w:rFonts w:ascii="Georgia" w:hAnsi="Georgia"/>
@@ -437,6 +466,7 @@
         </w:rPr>
         <w:t>;</w:t>
       </w:r>
+      <w:proofErr w:type="gramEnd"/>
     </w:p>
     <w:p>
       <w:pPr>
@@ -1264,7 +1294,21 @@
           <w:rFonts w:ascii="Georgia" w:hAnsi="Georgia"/>
           <w:lang w:val="en-GB"/>
         </w:rPr>
-        <w:t>This decision has proved very helpful in the long term, as we have used the time June</w:t>
+        <w:t xml:space="preserve">This </w:t>
+      </w:r>
+      <w:r>
+        <w:rPr>
+          <w:rFonts w:ascii="Georgia" w:hAnsi="Georgia"/>
+          <w:lang w:val="en-GB"/>
+        </w:rPr>
+        <w:t>process</w:t>
+      </w:r>
+      <w:r>
+        <w:rPr>
+          <w:rFonts w:ascii="Georgia" w:hAnsi="Georgia"/>
+          <w:lang w:val="en-GB"/>
+        </w:rPr>
+        <w:t xml:space="preserve"> has proved very helpful in the long term, as we have used the time June</w:t>
       </w:r>
       <w:r>
         <w:rPr>
@@ -1364,6 +1408,27 @@
           <w:rFonts w:ascii="Georgia" w:hAnsi="Georgia"/>
           <w:lang w:val="en-GB"/>
         </w:rPr>
+        <w:t xml:space="preserve">as </w:t>
+      </w:r>
+      <w:r>
+        <w:rPr>
+          <w:rFonts w:ascii="Georgia" w:hAnsi="Georgia"/>
+          <w:lang w:val="en-GB"/>
+        </w:rPr>
+        <w:t xml:space="preserve">suggested </w:t>
+      </w:r>
+      <w:r>
+        <w:rPr>
+          <w:rFonts w:ascii="Georgia" w:hAnsi="Georgia"/>
+          <w:lang w:val="en-GB"/>
+        </w:rPr>
+        <w:t xml:space="preserve">by a referee, </w:t>
+      </w:r>
+      <w:r>
+        <w:rPr>
+          <w:rFonts w:ascii="Georgia" w:hAnsi="Georgia"/>
+          <w:lang w:val="en-GB"/>
+        </w:rPr>
         <w:t xml:space="preserve">each of which </w:t>
       </w:r>
       <w:r>
@@ -1394,7 +1459,21 @@
           <w:rFonts w:ascii="Georgia" w:hAnsi="Georgia"/>
           <w:lang w:val="en-GB"/>
         </w:rPr>
-        <w:t xml:space="preserve"> guidelines of 9,500 words.</w:t>
+        <w:t xml:space="preserve"> </w:t>
+      </w:r>
+      <w:r>
+        <w:rPr>
+          <w:rFonts w:ascii="Georgia" w:hAnsi="Georgia"/>
+          <w:lang w:val="en-GB"/>
+        </w:rPr>
+        <w:t xml:space="preserve">the requirement </w:t>
+      </w:r>
+      <w:r>
+        <w:rPr>
+          <w:rFonts w:ascii="Georgia" w:hAnsi="Georgia"/>
+          <w:lang w:val="en-GB"/>
+        </w:rPr>
+        <w:t>of 9,500 words.</w:t>
       </w:r>
     </w:p>
     <w:p>
@@ -1562,21 +1641,60 @@
           <w:rFonts w:ascii="Georgia" w:hAnsi="Georgia"/>
           <w:lang w:val="en-GB"/>
         </w:rPr>
-        <w:t xml:space="preserve"> colleagues, all of whom </w:t>
-      </w:r>
-      <w:r>
-        <w:rPr>
-          <w:rFonts w:ascii="Georgia" w:hAnsi="Georgia"/>
-          <w:lang w:val="en-GB"/>
-        </w:rPr>
-        <w:t>highly complimented</w:t>
-      </w:r>
-      <w:r>
-        <w:rPr>
-          <w:rFonts w:ascii="Georgia" w:hAnsi="Georgia"/>
-          <w:lang w:val="en-GB"/>
-        </w:rPr>
-        <w:t xml:space="preserve"> the work.</w:t>
+        <w:t xml:space="preserve"> colleagues, </w:t>
+      </w:r>
+      <w:r>
+        <w:rPr>
+          <w:rFonts w:ascii="Georgia" w:hAnsi="Georgia"/>
+          <w:lang w:val="en-GB"/>
+        </w:rPr>
+        <w:t xml:space="preserve">all of whom were highly </w:t>
+      </w:r>
+      <w:bookmarkStart w:id="1" w:name="_Hlk124087899"/>
+      <w:proofErr w:type="spellStart"/>
+      <w:r>
+        <w:rPr>
+          <w:rFonts w:ascii="Georgia" w:hAnsi="Georgia"/>
+          <w:lang w:val="en-GB"/>
+        </w:rPr>
+        <w:t>compl</w:t>
+      </w:r>
+      <w:r>
+        <w:rPr>
+          <w:rFonts w:ascii="Georgia" w:hAnsi="Georgia"/>
+          <w:lang w:val="en-GB"/>
+        </w:rPr>
+        <w:t>i</w:t>
+      </w:r>
+      <w:r>
+        <w:rPr>
+          <w:rFonts w:ascii="Georgia" w:hAnsi="Georgia"/>
+          <w:lang w:val="en-GB"/>
+        </w:rPr>
+        <w:t>mentary</w:t>
+      </w:r>
+      <w:proofErr w:type="spellEnd"/>
+      <w:r>
+        <w:rPr>
+          <w:rFonts w:ascii="Georgia" w:hAnsi="Georgia"/>
+          <w:lang w:val="en-GB"/>
+        </w:rPr>
+        <w:t xml:space="preserve"> </w:t>
+      </w:r>
+      <w:bookmarkEnd w:id="1"/>
+      <w:r>
+        <w:rPr>
+          <w:rFonts w:ascii="Georgia" w:hAnsi="Georgia"/>
+          <w:lang w:val="en-GB"/>
+        </w:rPr>
+        <w:t>of the work</w:t>
+      </w:r>
+      <w:r>
+        <w:rPr>
+          <w:rFonts w:ascii="Georgia" w:hAnsi="Georgia"/>
+          <w:lang w:val="en-GB"/>
+        </w:rPr>
+        <w:t>.</w:t>
       </w:r>
       <w:r>
         <w:rPr>
@@ -3166,7 +3284,7 @@
           <w:lang w:val="en-GB"/>
         </w:rPr>
       </w:pPr>
-      <w:bookmarkStart w:id="1" w:name="_Hlk123653003"/>
+      <w:bookmarkStart w:id="2" w:name="_Hlk123653003"/>
       <w:r>
         <w:rPr>
           <w:rFonts w:ascii="Georgia" w:hAnsi="Georgia"/>
@@ -3190,7 +3308,7 @@
         </w:rPr>
         <w:t>Vrije Universiteit Amsterdam</w:t>
       </w:r>
-      <w:bookmarkEnd w:id="1"/>
+      <w:bookmarkEnd w:id="2"/>
       <w:r>
         <w:rPr>
           <w:rFonts w:ascii="Georgia" w:hAnsi="Georgia"/>

</xml_diff>